<commit_message>
Dorada apstrakta prema recenziji
</commit_message>
<xml_diff>
--- a/apstrakt/apstrakt.docx
+++ b/apstrakt/apstrakt.docx
@@ -649,7 +649,71 @@
           <w:sz w:val="24"/>
           <w:szCs w:val="24"/>
         </w:rPr>
-        <w:t xml:space="preserve"> Successful procedures were marked</w:t>
+        <w:t xml:space="preserve"> </w:t>
+      </w:r>
+      <w:r>
+        <w:rPr>
+          <w:rFonts w:ascii="Times New Roman" w:hAnsi="Times New Roman" w:cs="Times New Roman"/>
+          <w:sz w:val="24"/>
+          <w:szCs w:val="24"/>
+        </w:rPr>
+        <w:t>It is</w:t>
+      </w:r>
+      <w:r>
+        <w:rPr>
+          <w:rFonts w:ascii="Times New Roman" w:hAnsi="Times New Roman" w:cs="Times New Roman"/>
+          <w:sz w:val="24"/>
+          <w:szCs w:val="24"/>
+        </w:rPr>
+        <w:t xml:space="preserve"> noticeably</w:t>
+      </w:r>
+      <w:r>
+        <w:rPr>
+          <w:rFonts w:ascii="Times New Roman" w:hAnsi="Times New Roman" w:cs="Times New Roman"/>
+          <w:sz w:val="24"/>
+          <w:szCs w:val="24"/>
+        </w:rPr>
+        <w:t xml:space="preserve"> imbalanced with concern to target class</w:t>
+      </w:r>
+      <w:r>
+        <w:rPr>
+          <w:rFonts w:ascii="Times New Roman" w:hAnsi="Times New Roman" w:cs="Times New Roman"/>
+          <w:sz w:val="24"/>
+          <w:szCs w:val="24"/>
+        </w:rPr>
+        <w:t>;</w:t>
+      </w:r>
+      <w:r>
+        <w:rPr>
+          <w:rFonts w:ascii="Times New Roman" w:hAnsi="Times New Roman" w:cs="Times New Roman"/>
+          <w:sz w:val="24"/>
+          <w:szCs w:val="24"/>
+        </w:rPr>
+        <w:t xml:space="preserve"> </w:t>
+      </w:r>
+      <w:r>
+        <w:rPr>
+          <w:rFonts w:ascii="Times New Roman" w:hAnsi="Times New Roman" w:cs="Times New Roman"/>
+          <w:sz w:val="24"/>
+          <w:szCs w:val="24"/>
+        </w:rPr>
+        <w:t>S</w:t>
+      </w:r>
+      <w:r>
+        <w:rPr>
+          <w:rFonts w:ascii="Times New Roman" w:hAnsi="Times New Roman" w:cs="Times New Roman"/>
+          <w:sz w:val="24"/>
+          <w:szCs w:val="24"/>
+        </w:rPr>
+        <w:t>u</w:t>
+      </w:r>
+      <w:r>
+        <w:rPr>
+          <w:rFonts w:ascii="Times New Roman" w:hAnsi="Times New Roman" w:cs="Times New Roman"/>
+          <w:sz w:val="24"/>
+          <w:szCs w:val="24"/>
+        </w:rPr>
+        <w:t>ccessful procedures were marked</w:t>
       </w:r>
       <w:r>
         <w:rPr>
@@ -665,6 +729,30 @@
           <w:sz w:val="24"/>
           <w:szCs w:val="24"/>
         </w:rPr>
+        <w:t xml:space="preserve"> (</w:t>
+      </w:r>
+      <w:r>
+        <w:rPr>
+          <w:rFonts w:ascii="Times New Roman" w:hAnsi="Times New Roman" w:cs="Times New Roman"/>
+          <w:sz w:val="24"/>
+          <w:szCs w:val="24"/>
+        </w:rPr>
+        <w:t>130</w:t>
+      </w:r>
+      <w:r>
+        <w:rPr>
+          <w:rFonts w:ascii="Times New Roman" w:hAnsi="Times New Roman" w:cs="Times New Roman"/>
+          <w:sz w:val="24"/>
+          <w:szCs w:val="24"/>
+        </w:rPr>
+        <w:t xml:space="preserve"> –</w:t>
+      </w:r>
+      <w:r>
+        <w:rPr>
+          <w:rFonts w:ascii="Times New Roman" w:hAnsi="Times New Roman" w:cs="Times New Roman"/>
+          <w:sz w:val="24"/>
+          <w:szCs w:val="24"/>
+        </w:rPr>
         <w:t xml:space="preserve"> </w:t>
       </w:r>
       <w:r>
@@ -673,6 +761,38 @@
           <w:sz w:val="24"/>
           <w:szCs w:val="24"/>
         </w:rPr>
+        <w:t>88.4</w:t>
+      </w:r>
+      <w:r>
+        <w:rPr>
+          <w:rFonts w:ascii="Times New Roman" w:hAnsi="Times New Roman" w:cs="Times New Roman"/>
+          <w:sz w:val="24"/>
+          <w:szCs w:val="24"/>
+        </w:rPr>
+        <w:t>%</w:t>
+      </w:r>
+      <w:r>
+        <w:rPr>
+          <w:rFonts w:ascii="Times New Roman" w:hAnsi="Times New Roman" w:cs="Times New Roman"/>
+          <w:sz w:val="24"/>
+          <w:szCs w:val="24"/>
+        </w:rPr>
+        <w:t>)</w:t>
+      </w:r>
+      <w:r>
+        <w:rPr>
+          <w:rFonts w:ascii="Times New Roman" w:hAnsi="Times New Roman" w:cs="Times New Roman"/>
+          <w:sz w:val="24"/>
+          <w:szCs w:val="24"/>
+        </w:rPr>
+        <w:t xml:space="preserve"> </w:t>
+      </w:r>
+      <w:r>
+        <w:rPr>
+          <w:rFonts w:ascii="Times New Roman" w:hAnsi="Times New Roman" w:cs="Times New Roman"/>
+          <w:sz w:val="24"/>
+          <w:szCs w:val="24"/>
+        </w:rPr>
         <w:t>and unsuccessful</w:t>
       </w:r>
       <w:r>
@@ -681,7 +801,71 @@
           <w:sz w:val="24"/>
           <w:szCs w:val="24"/>
         </w:rPr>
-        <w:t xml:space="preserve"> as False.</w:t>
+        <w:t xml:space="preserve"> as</w:t>
+      </w:r>
+      <w:r>
+        <w:rPr>
+          <w:rFonts w:ascii="Times New Roman" w:hAnsi="Times New Roman" w:cs="Times New Roman"/>
+          <w:sz w:val="24"/>
+          <w:szCs w:val="24"/>
+        </w:rPr>
+        <w:t xml:space="preserve"> class</w:t>
+      </w:r>
+      <w:r>
+        <w:rPr>
+          <w:rFonts w:ascii="Times New Roman" w:hAnsi="Times New Roman" w:cs="Times New Roman"/>
+          <w:sz w:val="24"/>
+          <w:szCs w:val="24"/>
+        </w:rPr>
+        <w:t xml:space="preserve"> False</w:t>
+      </w:r>
+      <w:r>
+        <w:rPr>
+          <w:rFonts w:ascii="Times New Roman" w:hAnsi="Times New Roman" w:cs="Times New Roman"/>
+          <w:sz w:val="24"/>
+          <w:szCs w:val="24"/>
+        </w:rPr>
+        <w:t xml:space="preserve"> (</w:t>
+      </w:r>
+      <w:r>
+        <w:rPr>
+          <w:rFonts w:ascii="Times New Roman" w:hAnsi="Times New Roman" w:cs="Times New Roman"/>
+          <w:sz w:val="24"/>
+          <w:szCs w:val="24"/>
+        </w:rPr>
+        <w:t>17</w:t>
+      </w:r>
+      <w:r>
+        <w:rPr>
+          <w:rFonts w:ascii="Times New Roman" w:hAnsi="Times New Roman" w:cs="Times New Roman"/>
+          <w:sz w:val="24"/>
+          <w:szCs w:val="24"/>
+        </w:rPr>
+        <w:t xml:space="preserve"> –</w:t>
+      </w:r>
+      <w:r>
+        <w:rPr>
+          <w:rFonts w:ascii="Times New Roman" w:hAnsi="Times New Roman" w:cs="Times New Roman"/>
+          <w:sz w:val="24"/>
+          <w:szCs w:val="24"/>
+        </w:rPr>
+        <w:t xml:space="preserve"> </w:t>
+      </w:r>
+      <w:r>
+        <w:rPr>
+          <w:rFonts w:ascii="Times New Roman" w:hAnsi="Times New Roman" w:cs="Times New Roman"/>
+          <w:sz w:val="24"/>
+          <w:szCs w:val="24"/>
+        </w:rPr>
+        <w:t>11.6%)</w:t>
+      </w:r>
+      <w:r>
+        <w:rPr>
+          <w:rFonts w:ascii="Times New Roman" w:hAnsi="Times New Roman" w:cs="Times New Roman"/>
+          <w:sz w:val="24"/>
+          <w:szCs w:val="24"/>
+        </w:rPr>
+        <w:t>.</w:t>
       </w:r>
     </w:p>
     <w:p>
@@ -961,7 +1145,31 @@
           <w:sz w:val="24"/>
           <w:szCs w:val="24"/>
         </w:rPr>
-        <w:t xml:space="preserve">Obtained results include </w:t>
+        <w:t>Experiments</w:t>
+      </w:r>
+      <w:r>
+        <w:rPr>
+          <w:rFonts w:ascii="Times New Roman" w:hAnsi="Times New Roman" w:cs="Times New Roman"/>
+          <w:sz w:val="24"/>
+          <w:szCs w:val="24"/>
+        </w:rPr>
+        <w:t xml:space="preserve"> include</w:t>
+      </w:r>
+      <w:r>
+        <w:rPr>
+          <w:rFonts w:ascii="Times New Roman" w:hAnsi="Times New Roman" w:cs="Times New Roman"/>
+          <w:sz w:val="24"/>
+          <w:szCs w:val="24"/>
+        </w:rPr>
+        <w:t>d</w:t>
+      </w:r>
+      <w:r>
+        <w:rPr>
+          <w:rFonts w:ascii="Times New Roman" w:hAnsi="Times New Roman" w:cs="Times New Roman"/>
+          <w:sz w:val="24"/>
+          <w:szCs w:val="24"/>
+        </w:rPr>
+        <w:t xml:space="preserve"> </w:t>
       </w:r>
       <w:r>
         <w:rPr>
@@ -1129,7 +1337,15 @@
           <w:sz w:val="24"/>
           <w:szCs w:val="24"/>
         </w:rPr>
-        <w:t>100 % specificity</w:t>
+        <w:t>100</w:t>
+      </w:r>
+      <w:r>
+        <w:rPr>
+          <w:rFonts w:ascii="Times New Roman" w:hAnsi="Times New Roman" w:cs="Times New Roman"/>
+          <w:sz w:val="24"/>
+          <w:szCs w:val="24"/>
+        </w:rPr>
+        <w:t>% specificity</w:t>
       </w:r>
       <w:r>
         <w:rPr>
@@ -1202,7 +1418,15 @@
           <w:sz w:val="24"/>
           <w:szCs w:val="24"/>
         </w:rPr>
-        <w:t xml:space="preserve"> score of 63 % on </w:t>
+        <w:t xml:space="preserve"> score of 63</w:t>
+      </w:r>
+      <w:r>
+        <w:rPr>
+          <w:rFonts w:ascii="Times New Roman" w:hAnsi="Times New Roman" w:cs="Times New Roman"/>
+          <w:sz w:val="24"/>
+          <w:szCs w:val="24"/>
+        </w:rPr>
+        <w:t xml:space="preserve">% on </w:t>
       </w:r>
       <w:r>
         <w:rPr>
@@ -1218,15 +1442,31 @@
           <w:sz w:val="24"/>
           <w:szCs w:val="24"/>
         </w:rPr>
-        <w:t>. Accuracy was 87 %, while balanced (macro-av</w:t>
-      </w:r>
-      <w:r>
-        <w:rPr>
-          <w:rFonts w:ascii="Times New Roman" w:hAnsi="Times New Roman" w:cs="Times New Roman"/>
-          <w:sz w:val="24"/>
-          <w:szCs w:val="24"/>
-        </w:rPr>
-        <w:t>erage) accuracy was 92 %. P</w:t>
+        <w:t>. Accuracy was 87</w:t>
+      </w:r>
+      <w:r>
+        <w:rPr>
+          <w:rFonts w:ascii="Times New Roman" w:hAnsi="Times New Roman" w:cs="Times New Roman"/>
+          <w:sz w:val="24"/>
+          <w:szCs w:val="24"/>
+        </w:rPr>
+        <w:t>%, while balanced</w:t>
+      </w:r>
+      <w:r>
+        <w:rPr>
+          <w:rFonts w:ascii="Times New Roman" w:hAnsi="Times New Roman" w:cs="Times New Roman"/>
+          <w:sz w:val="24"/>
+          <w:szCs w:val="24"/>
+        </w:rPr>
+        <w:t xml:space="preserve"> accuracy was 92</w:t>
+      </w:r>
+      <w:r>
+        <w:rPr>
+          <w:rFonts w:ascii="Times New Roman" w:hAnsi="Times New Roman" w:cs="Times New Roman"/>
+          <w:sz w:val="24"/>
+          <w:szCs w:val="24"/>
+        </w:rPr>
+        <w:t>%. P</w:t>
       </w:r>
       <w:r>
         <w:rPr>
@@ -1274,15 +1514,47 @@
           <w:sz w:val="24"/>
           <w:szCs w:val="24"/>
         </w:rPr>
-        <w:t xml:space="preserve"> 46 %</w:t>
-      </w:r>
-      <w:r>
-        <w:rPr>
-          <w:rFonts w:ascii="Times New Roman" w:hAnsi="Times New Roman" w:cs="Times New Roman"/>
-          <w:sz w:val="24"/>
-          <w:szCs w:val="24"/>
-        </w:rPr>
-        <w:t>, but still the best</w:t>
+        <w:t xml:space="preserve"> 46</w:t>
+      </w:r>
+      <w:r>
+        <w:rPr>
+          <w:rFonts w:ascii="Times New Roman" w:hAnsi="Times New Roman" w:cs="Times New Roman"/>
+          <w:sz w:val="24"/>
+          <w:szCs w:val="24"/>
+        </w:rPr>
+        <w:t>%</w:t>
+      </w:r>
+      <w:r>
+        <w:rPr>
+          <w:rFonts w:ascii="Times New Roman" w:hAnsi="Times New Roman" w:cs="Times New Roman"/>
+          <w:sz w:val="24"/>
+          <w:szCs w:val="24"/>
+        </w:rPr>
+        <w:t>, but</w:t>
+      </w:r>
+      <w:r>
+        <w:rPr>
+          <w:rFonts w:ascii="Times New Roman" w:hAnsi="Times New Roman" w:cs="Times New Roman"/>
+          <w:sz w:val="24"/>
+          <w:szCs w:val="24"/>
+        </w:rPr>
+        <w:t xml:space="preserve"> it was</w:t>
+      </w:r>
+      <w:r>
+        <w:rPr>
+          <w:rFonts w:ascii="Times New Roman" w:hAnsi="Times New Roman" w:cs="Times New Roman"/>
+          <w:sz w:val="24"/>
+          <w:szCs w:val="24"/>
+        </w:rPr>
+        <w:t xml:space="preserve"> still the best</w:t>
+      </w:r>
+      <w:r>
+        <w:rPr>
+          <w:rFonts w:ascii="Times New Roman" w:hAnsi="Times New Roman" w:cs="Times New Roman"/>
+          <w:sz w:val="24"/>
+          <w:szCs w:val="24"/>
+        </w:rPr>
+        <w:t xml:space="preserve"> compromise</w:t>
       </w:r>
       <w:r>
         <w:rPr>
@@ -1406,6 +1678,14 @@
           <w:sz w:val="24"/>
           <w:szCs w:val="24"/>
         </w:rPr>
+        <w:t xml:space="preserve">the </w:t>
+      </w:r>
+      <w:r>
+        <w:rPr>
+          <w:rFonts w:ascii="Times New Roman" w:hAnsi="Times New Roman" w:cs="Times New Roman"/>
+          <w:sz w:val="24"/>
+          <w:szCs w:val="24"/>
+        </w:rPr>
         <w:t>d</w:t>
       </w:r>
       <w:r>
@@ -1446,7 +1726,39 @@
           <w:sz w:val="24"/>
           <w:szCs w:val="24"/>
         </w:rPr>
-        <w:t>classifier, which marked patient age, heart rate, and total duration of the indicated heart disease as the most significant.</w:t>
+        <w:t>classifier, which marked patient age, heart rate</w:t>
+      </w:r>
+      <w:r>
+        <w:rPr>
+          <w:rFonts w:ascii="Times New Roman" w:hAnsi="Times New Roman" w:cs="Times New Roman"/>
+          <w:sz w:val="24"/>
+          <w:szCs w:val="24"/>
+        </w:rPr>
+        <w:t>,</w:t>
+      </w:r>
+      <w:r>
+        <w:rPr>
+          <w:rFonts w:ascii="Times New Roman" w:hAnsi="Times New Roman" w:cs="Times New Roman"/>
+          <w:sz w:val="24"/>
+          <w:szCs w:val="24"/>
+        </w:rPr>
+        <w:t xml:space="preserve"> and total duration of the indicated heart disease as the most significant</w:t>
+      </w:r>
+      <w:r>
+        <w:rPr>
+          <w:rFonts w:ascii="Times New Roman" w:hAnsi="Times New Roman" w:cs="Times New Roman"/>
+          <w:sz w:val="24"/>
+          <w:szCs w:val="24"/>
+        </w:rPr>
+        <w:t xml:space="preserve"> ones</w:t>
+      </w:r>
+      <w:r>
+        <w:rPr>
+          <w:rFonts w:ascii="Times New Roman" w:hAnsi="Times New Roman" w:cs="Times New Roman"/>
+          <w:sz w:val="24"/>
+          <w:szCs w:val="24"/>
+        </w:rPr>
+        <w:t>.</w:t>
       </w:r>
       <w:r>
         <w:rPr>
@@ -1462,7 +1774,39 @@
           <w:sz w:val="24"/>
           <w:szCs w:val="24"/>
         </w:rPr>
-        <w:t xml:space="preserve">Other methods were also used, including </w:t>
+        <w:t>Other methods</w:t>
+      </w:r>
+      <w:r>
+        <w:rPr>
+          <w:rFonts w:ascii="Times New Roman" w:hAnsi="Times New Roman" w:cs="Times New Roman"/>
+          <w:sz w:val="24"/>
+          <w:szCs w:val="24"/>
+        </w:rPr>
+        <w:t xml:space="preserve"> of statistical analysis and machine learning</w:t>
+      </w:r>
+      <w:r>
+        <w:rPr>
+          <w:rFonts w:ascii="Times New Roman" w:hAnsi="Times New Roman" w:cs="Times New Roman"/>
+          <w:sz w:val="24"/>
+          <w:szCs w:val="24"/>
+        </w:rPr>
+        <w:t xml:space="preserve"> were also used</w:t>
+      </w:r>
+      <w:r>
+        <w:rPr>
+          <w:rFonts w:ascii="Times New Roman" w:hAnsi="Times New Roman" w:cs="Times New Roman"/>
+          <w:sz w:val="24"/>
+          <w:szCs w:val="24"/>
+        </w:rPr>
+        <w:t xml:space="preserve"> to identify important features</w:t>
+      </w:r>
+      <w:r>
+        <w:rPr>
+          <w:rFonts w:ascii="Times New Roman" w:hAnsi="Times New Roman" w:cs="Times New Roman"/>
+          <w:sz w:val="24"/>
+          <w:szCs w:val="24"/>
+        </w:rPr>
+        <w:t xml:space="preserve">, including </w:t>
       </w:r>
       <w:r>
         <w:rPr>
@@ -1502,7 +1846,15 @@
           <w:sz w:val="24"/>
           <w:szCs w:val="24"/>
         </w:rPr>
-        <w:t xml:space="preserve">with their </w:t>
+        <w:t>based on</w:t>
+      </w:r>
+      <w:r>
+        <w:rPr>
+          <w:rFonts w:ascii="Times New Roman" w:hAnsi="Times New Roman" w:cs="Times New Roman"/>
+          <w:sz w:val="24"/>
+          <w:szCs w:val="24"/>
+        </w:rPr>
+        <w:t xml:space="preserve"> their </w:t>
       </w:r>
       <w:r>
         <w:rPr>
@@ -2962,6 +3314,7 @@
   <w:style w:type="character" w:default="1" w:styleId="DefaultParagraphFont">
     <w:name w:val="Default Paragraph Font"/>
     <w:uiPriority w:val="1"/>
+    <w:semiHidden/>
     <w:unhideWhenUsed/>
   </w:style>
   <w:style w:type="table" w:default="1" w:styleId="TableNormal">

</xml_diff>